<commit_message>
Added revised narrative document
</commit_message>
<xml_diff>
--- a/Documentation research/Narrative.docx
+++ b/Documentation research/Narrative.docx
@@ -1,6 +1,6 @@
 
 <file path=word/document.xml><?xml version="1.0" encoding="utf-8"?>
-<w:document xmlns:wpc="http://schemas.microsoft.com/office/word/2010/wordprocessingCanvas" xmlns:cx="http://schemas.microsoft.com/office/drawing/2014/chartex" xmlns:mc="http://schemas.openxmlformats.org/markup-compatibility/2006" xmlns:o="urn:schemas-microsoft-com:office:office" xmlns:r="http://schemas.openxmlformats.org/officeDocument/2006/relationships" xmlns:m="http://schemas.openxmlformats.org/officeDocument/2006/math" xmlns:v="urn:schemas-microsoft-com:vml" xmlns:wp14="http://schemas.microsoft.com/office/word/2010/wordprocessingDrawing" xmlns:wp="http://schemas.openxmlformats.org/drawingml/2006/wordprocessingDrawing" xmlns:w10="urn:schemas-microsoft-com:office:word" xmlns:w="http://schemas.openxmlformats.org/wordprocessingml/2006/main" xmlns:w14="http://schemas.microsoft.com/office/word/2010/wordml" xmlns:w15="http://schemas.microsoft.com/office/word/2012/wordml" xmlns:w16se="http://schemas.microsoft.com/office/word/2015/wordml/symex" xmlns:wpg="http://schemas.microsoft.com/office/word/2010/wordprocessingGroup" xmlns:wpi="http://schemas.microsoft.com/office/word/2010/wordprocessingInk" xmlns:wne="http://schemas.microsoft.com/office/word/2006/wordml" xmlns:wps="http://schemas.microsoft.com/office/word/2010/wordprocessingShape" mc:Ignorable="w14 w15 w16se wp14">
+<w:document xmlns:wpc="http://schemas.microsoft.com/office/word/2010/wordprocessingCanvas" xmlns:cx="http://schemas.microsoft.com/office/drawing/2014/chartex" xmlns:cx1="http://schemas.microsoft.com/office/drawing/2015/9/8/chartex" xmlns:cx2="http://schemas.microsoft.com/office/drawing/2015/10/21/chartex" xmlns:cx3="http://schemas.microsoft.com/office/drawing/2016/5/9/chartex" xmlns:cx4="http://schemas.microsoft.com/office/drawing/2016/5/10/chartex" xmlns:cx5="http://schemas.microsoft.com/office/drawing/2016/5/11/chartex" xmlns:cx6="http://schemas.microsoft.com/office/drawing/2016/5/12/chartex" xmlns:cx7="http://schemas.microsoft.com/office/drawing/2016/5/13/chartex" xmlns:cx8="http://schemas.microsoft.com/office/drawing/2016/5/14/chartex" xmlns:mc="http://schemas.openxmlformats.org/markup-compatibility/2006" xmlns:aink="http://schemas.microsoft.com/office/drawing/2016/ink" xmlns:am3d="http://schemas.microsoft.com/office/drawing/2017/model3d" xmlns:o="urn:schemas-microsoft-com:office:office" xmlns:r="http://schemas.openxmlformats.org/officeDocument/2006/relationships" xmlns:m="http://schemas.openxmlformats.org/officeDocument/2006/math" xmlns:v="urn:schemas-microsoft-com:vml" xmlns:wp14="http://schemas.microsoft.com/office/word/2010/wordprocessingDrawing" xmlns:wp="http://schemas.openxmlformats.org/drawingml/2006/wordprocessingDrawing" xmlns:w10="urn:schemas-microsoft-com:office:word" xmlns:w="http://schemas.openxmlformats.org/wordprocessingml/2006/main" xmlns:w14="http://schemas.microsoft.com/office/word/2010/wordml" xmlns:w15="http://schemas.microsoft.com/office/word/2012/wordml" xmlns:w16cid="http://schemas.microsoft.com/office/word/2016/wordml/cid" xmlns:w16se="http://schemas.microsoft.com/office/word/2015/wordml/symex" xmlns:wpg="http://schemas.microsoft.com/office/word/2010/wordprocessingGroup" xmlns:wpi="http://schemas.microsoft.com/office/word/2010/wordprocessingInk" xmlns:wne="http://schemas.microsoft.com/office/word/2006/wordml" xmlns:wps="http://schemas.microsoft.com/office/word/2010/wordprocessingShape" mc:Ignorable="w14 w15 w16se w16cid wp14">
   <w:body>
     <w:p>
       <w:pPr>
@@ -17,7 +17,27 @@
         <w:t>B</w:t>
       </w:r>
       <w:r>
-        <w:t>oy and his sister grew up happy and carefree, raised by their mother while their father was away adventuring in The Dungeon</w:t>
+        <w:t xml:space="preserve">oy and his sister grew up happy, raised by their mother while their father was </w:t>
+      </w:r>
+      <w:r>
+        <w:t>hunting</w:t>
+      </w:r>
+      <w:r>
+        <w:t xml:space="preserve"> be</w:t>
+      </w:r>
+      <w:r>
+        <w:t>a</w:t>
+      </w:r>
+      <w:r>
+        <w:t>s</w:t>
+      </w:r>
+      <w:bookmarkStart w:id="0" w:name="_GoBack"/>
+      <w:bookmarkEnd w:id="0"/>
+      <w:r>
+        <w:t>ts</w:t>
+      </w:r>
+      <w:r>
+        <w:t xml:space="preserve"> in The Dungeon</w:t>
       </w:r>
       <w:r>
         <w:t xml:space="preserve"> until, on a stormy night…</w:t>
@@ -33,7 +53,16 @@
         <w:pStyle w:val="ListParagraph"/>
       </w:pPr>
       <w:r>
-        <w:t>His loving mother fell sick, her last words spoken to the innocent boy and his sister:</w:t>
+        <w:t>His loving mother fell sick</w:t>
+      </w:r>
+      <w:r>
+        <w:t xml:space="preserve"> and </w:t>
+      </w:r>
+      <w:r>
+        <w:t>died, his father’s only words</w:t>
+      </w:r>
+      <w:r>
+        <w:t>:</w:t>
       </w:r>
     </w:p>
     <w:p>
@@ -72,20 +101,20 @@
         </w:numPr>
       </w:pPr>
       <w:r>
-        <w:t>The boy did everything to support his sister through their ordeal, until one day when…</w:t>
-      </w:r>
-    </w:p>
-    <w:p>
-      <w:pPr>
-        <w:pStyle w:val="ListParagraph"/>
-      </w:pPr>
-    </w:p>
-    <w:p>
-      <w:pPr>
-        <w:pStyle w:val="ListParagraph"/>
-      </w:pPr>
-      <w:r>
-        <w:t>The Dad returned home before dawn, the stench of ale waking the Boy up, letting him see…</w:t>
+        <w:t>The boy did everything to support his sister, until one day when…</w:t>
+      </w:r>
+    </w:p>
+    <w:p>
+      <w:pPr>
+        <w:pStyle w:val="ListParagraph"/>
+      </w:pPr>
+    </w:p>
+    <w:p>
+      <w:pPr>
+        <w:pStyle w:val="ListParagraph"/>
+      </w:pPr>
+      <w:r>
+        <w:t>The Dad returned home, the stench of ale waking the Boy up, letting him see…</w:t>
       </w:r>
     </w:p>
     <w:p>
@@ -127,33 +156,57 @@
         </w:numPr>
       </w:pPr>
       <w:r>
-        <w:t>The years passed, the Boy watching over his sister, protecting her from all danger, however….</w:t>
-      </w:r>
-    </w:p>
-    <w:p>
-      <w:pPr>
-        <w:pStyle w:val="ListParagraph"/>
-      </w:pPr>
-    </w:p>
-    <w:p>
-      <w:pPr>
-        <w:pStyle w:val="ListParagraph"/>
-      </w:pPr>
-      <w:r>
-        <w:t>The drinking got worse, the abuse increased in frequency until finally, one morning….</w:t>
-      </w:r>
-    </w:p>
-    <w:p>
-      <w:pPr>
-        <w:pStyle w:val="ListParagraph"/>
-      </w:pPr>
-    </w:p>
-    <w:p>
-      <w:pPr>
-        <w:pStyle w:val="ListParagraph"/>
-      </w:pPr>
-      <w:r>
-        <w:t>The Boy woke up to his sister crying in a corner, holding bloody sheets in her hands.</w:t>
+        <w:t>As years passed the Dad began neglecting the boy while showering his sister in presents</w:t>
+      </w:r>
+      <w:r>
+        <w:t>, until…</w:t>
+      </w:r>
+    </w:p>
+    <w:p>
+      <w:pPr>
+        <w:pStyle w:val="ListParagraph"/>
+      </w:pPr>
+    </w:p>
+    <w:p>
+      <w:pPr>
+        <w:pStyle w:val="ListParagraph"/>
+      </w:pPr>
+      <w:r>
+        <w:t xml:space="preserve">One day the Dad brought home a dress for </w:t>
+      </w:r>
+      <w:r>
+        <w:t>the Boy’s sister, whom was happy beyond belief, however…</w:t>
+      </w:r>
+    </w:p>
+    <w:p>
+      <w:pPr>
+        <w:pStyle w:val="ListParagraph"/>
+      </w:pPr>
+    </w:p>
+    <w:p>
+      <w:pPr>
+        <w:pStyle w:val="ListParagraph"/>
+      </w:pPr>
+      <w:r>
+        <w:t>T</w:t>
+      </w:r>
+      <w:r>
+        <w:t>hat night, t</w:t>
+      </w:r>
+      <w:r>
+        <w:t>he Boy woke up to his sister</w:t>
+      </w:r>
+      <w:r>
+        <w:t xml:space="preserve"> wearing the dress,</w:t>
+      </w:r>
+      <w:r>
+        <w:t xml:space="preserve"> crying in a corner</w:t>
+      </w:r>
+      <w:r>
+        <w:t xml:space="preserve"> while</w:t>
+      </w:r>
+      <w:r>
+        <w:t xml:space="preserve"> holding bloody sheets in her hands.</w:t>
       </w:r>
     </w:p>
     <w:p>
@@ -170,7 +223,7 @@
         </w:numPr>
       </w:pPr>
       <w:r>
-        <w:t>The Boy saw red, angered first and foremost by his own weakness, and he decided to act…</w:t>
+        <w:t>The Boy saw red, angered by his own weakness, and he decided to act…</w:t>
       </w:r>
     </w:p>
     <w:p>
@@ -186,7 +239,7 @@
         <w:t xml:space="preserve">He confronted his father, </w:t>
       </w:r>
       <w:r>
-        <w:t>the Dad beating him to the brink of death, shouting:</w:t>
+        <w:t>the Dad beating him, shouting:</w:t>
       </w:r>
     </w:p>
     <w:p>
@@ -229,23 +282,31 @@
         <w:pStyle w:val="ListParagraph"/>
       </w:pPr>
       <w:r>
-        <w:t>He called the village’s guards, led them to their hut, knowing his dad would be home…</w:t>
-      </w:r>
-    </w:p>
-    <w:p>
-      <w:pPr>
-        <w:pStyle w:val="ListParagraph"/>
-      </w:pPr>
-    </w:p>
-    <w:p>
-      <w:pPr>
-        <w:pStyle w:val="ListParagraph"/>
-      </w:pPr>
-      <w:r>
-        <w:t>The Dad was there, sobbing, his daughter bloodied and bruised</w:t>
-      </w:r>
-      <w:r>
-        <w:t>. They stopped him before it was too late.</w:t>
+        <w:t>He called the village’s guards</w:t>
+      </w:r>
+      <w:r>
+        <w:t>, knowing full well what that entailed.</w:t>
+      </w:r>
+    </w:p>
+    <w:p>
+      <w:pPr>
+        <w:pStyle w:val="ListParagraph"/>
+      </w:pPr>
+    </w:p>
+    <w:p>
+      <w:pPr>
+        <w:pStyle w:val="ListParagraph"/>
+      </w:pPr>
+      <w:r>
+        <w:t xml:space="preserve">As the guards entered the </w:t>
+      </w:r>
+      <w:proofErr w:type="gramStart"/>
+      <w:r>
+        <w:t>hut</w:t>
+      </w:r>
+      <w:proofErr w:type="gramEnd"/>
+      <w:r>
+        <w:t xml:space="preserve"> they saw the Dad holding his daughter down, whispering his dead wife’s name.</w:t>
       </w:r>
     </w:p>
     <w:p>
@@ -305,26 +366,26 @@
         </w:numPr>
       </w:pPr>
       <w:r>
-        <w:lastRenderedPageBreak/>
-        <w:t>The Boy was de</w:t>
-      </w:r>
-      <w:bookmarkStart w:id="0" w:name="_GoBack"/>
-      <w:bookmarkEnd w:id="0"/>
-      <w:r>
-        <w:t>vastated, drowning in sorrow, knowing it was his fault. But what was he supposed to do?</w:t>
-      </w:r>
-    </w:p>
-    <w:p>
-      <w:pPr>
-        <w:pStyle w:val="ListParagraph"/>
-      </w:pPr>
-    </w:p>
-    <w:p>
-      <w:pPr>
-        <w:pStyle w:val="ListParagraph"/>
-      </w:pPr>
-      <w:r>
-        <w:t>He cried, powerless, alone. He cried until a thought, dark and sinister crept into his mind. He could end it all.</w:t>
+        <w:t>The Boy was devastated</w:t>
+      </w:r>
+      <w:r>
+        <w:t xml:space="preserve"> </w:t>
+      </w:r>
+      <w:r>
+        <w:t>knowing it was his fault. But what was he supposed to do?</w:t>
+      </w:r>
+    </w:p>
+    <w:p>
+      <w:pPr>
+        <w:pStyle w:val="ListParagraph"/>
+      </w:pPr>
+    </w:p>
+    <w:p>
+      <w:pPr>
+        <w:pStyle w:val="ListParagraph"/>
+      </w:pPr>
+      <w:r>
+        <w:t>He cried until a thought, dark and sinister crept into his mind. He could end it all.</w:t>
       </w:r>
     </w:p>
     <w:p>
@@ -346,13 +407,10 @@
         <w:t xml:space="preserve"> he went to The D</w:t>
       </w:r>
       <w:r>
-        <w:t xml:space="preserve">ungeon. </w:t>
-      </w:r>
-      <w:r>
-        <w:t>To</w:t>
-      </w:r>
-      <w:r>
-        <w:t xml:space="preserve"> put an end to his pain.</w:t>
+        <w:t>ungeon</w:t>
+      </w:r>
+      <w:r>
+        <w:t>.</w:t>
       </w:r>
     </w:p>
     <w:p>
@@ -371,7 +429,7 @@
 </file>
 
 <file path=word/numbering.xml><?xml version="1.0" encoding="utf-8"?>
-<w:numbering xmlns:wpc="http://schemas.microsoft.com/office/word/2010/wordprocessingCanvas" xmlns:cx="http://schemas.microsoft.com/office/drawing/2014/chartex" xmlns:mc="http://schemas.openxmlformats.org/markup-compatibility/2006" xmlns:o="urn:schemas-microsoft-com:office:office" xmlns:r="http://schemas.openxmlformats.org/officeDocument/2006/relationships" xmlns:m="http://schemas.openxmlformats.org/officeDocument/2006/math" xmlns:v="urn:schemas-microsoft-com:vml" xmlns:wp14="http://schemas.microsoft.com/office/word/2010/wordprocessingDrawing" xmlns:wp="http://schemas.openxmlformats.org/drawingml/2006/wordprocessingDrawing" xmlns:w10="urn:schemas-microsoft-com:office:word" xmlns:w="http://schemas.openxmlformats.org/wordprocessingml/2006/main" xmlns:w14="http://schemas.microsoft.com/office/word/2010/wordml" xmlns:w15="http://schemas.microsoft.com/office/word/2012/wordml" xmlns:w16se="http://schemas.microsoft.com/office/word/2015/wordml/symex" xmlns:wpg="http://schemas.microsoft.com/office/word/2010/wordprocessingGroup" xmlns:wpi="http://schemas.microsoft.com/office/word/2010/wordprocessingInk" xmlns:wne="http://schemas.microsoft.com/office/word/2006/wordml" xmlns:wps="http://schemas.microsoft.com/office/word/2010/wordprocessingShape" mc:Ignorable="w14 w15 w16se wp14">
+<w:numbering xmlns:wpc="http://schemas.microsoft.com/office/word/2010/wordprocessingCanvas" xmlns:cx="http://schemas.microsoft.com/office/drawing/2014/chartex" xmlns:cx1="http://schemas.microsoft.com/office/drawing/2015/9/8/chartex" xmlns:cx2="http://schemas.microsoft.com/office/drawing/2015/10/21/chartex" xmlns:cx3="http://schemas.microsoft.com/office/drawing/2016/5/9/chartex" xmlns:cx4="http://schemas.microsoft.com/office/drawing/2016/5/10/chartex" xmlns:cx5="http://schemas.microsoft.com/office/drawing/2016/5/11/chartex" xmlns:cx6="http://schemas.microsoft.com/office/drawing/2016/5/12/chartex" xmlns:cx7="http://schemas.microsoft.com/office/drawing/2016/5/13/chartex" xmlns:cx8="http://schemas.microsoft.com/office/drawing/2016/5/14/chartex" xmlns:mc="http://schemas.openxmlformats.org/markup-compatibility/2006" xmlns:aink="http://schemas.microsoft.com/office/drawing/2016/ink" xmlns:am3d="http://schemas.microsoft.com/office/drawing/2017/model3d" xmlns:o="urn:schemas-microsoft-com:office:office" xmlns:r="http://schemas.openxmlformats.org/officeDocument/2006/relationships" xmlns:m="http://schemas.openxmlformats.org/officeDocument/2006/math" xmlns:v="urn:schemas-microsoft-com:vml" xmlns:wp14="http://schemas.microsoft.com/office/word/2010/wordprocessingDrawing" xmlns:wp="http://schemas.openxmlformats.org/drawingml/2006/wordprocessingDrawing" xmlns:w10="urn:schemas-microsoft-com:office:word" xmlns:w="http://schemas.openxmlformats.org/wordprocessingml/2006/main" xmlns:w14="http://schemas.microsoft.com/office/word/2010/wordml" xmlns:w15="http://schemas.microsoft.com/office/word/2012/wordml" xmlns:w16cid="http://schemas.microsoft.com/office/word/2016/wordml/cid" xmlns:w16se="http://schemas.microsoft.com/office/word/2015/wordml/symex" xmlns:wpg="http://schemas.microsoft.com/office/word/2010/wordprocessingGroup" xmlns:wpi="http://schemas.microsoft.com/office/word/2010/wordprocessingInk" xmlns:wne="http://schemas.microsoft.com/office/word/2006/wordml" xmlns:wps="http://schemas.microsoft.com/office/word/2010/wordprocessingShape" mc:Ignorable="w14 w15 w16se w16cid wp14">
   <w:abstractNum w:abstractNumId="0" w15:restartNumberingAfterBreak="0">
     <w:nsid w:val="50A052C8"/>
     <w:multiLevelType w:val="hybridMultilevel"/>
@@ -468,7 +526,7 @@
 </file>
 
 <file path=word/styles.xml><?xml version="1.0" encoding="utf-8"?>
-<w:styles xmlns:mc="http://schemas.openxmlformats.org/markup-compatibility/2006" xmlns:r="http://schemas.openxmlformats.org/officeDocument/2006/relationships" xmlns:w="http://schemas.openxmlformats.org/wordprocessingml/2006/main" xmlns:w14="http://schemas.microsoft.com/office/word/2010/wordml" xmlns:w15="http://schemas.microsoft.com/office/word/2012/wordml" xmlns:w16se="http://schemas.microsoft.com/office/word/2015/wordml/symex" mc:Ignorable="w14 w15 w16se">
+<w:styles xmlns:mc="http://schemas.openxmlformats.org/markup-compatibility/2006" xmlns:r="http://schemas.openxmlformats.org/officeDocument/2006/relationships" xmlns:w="http://schemas.openxmlformats.org/wordprocessingml/2006/main" xmlns:w14="http://schemas.microsoft.com/office/word/2010/wordml" xmlns:w15="http://schemas.microsoft.com/office/word/2012/wordml" xmlns:w16cid="http://schemas.microsoft.com/office/word/2016/wordml/cid" xmlns:w16se="http://schemas.microsoft.com/office/word/2015/wordml/symex" mc:Ignorable="w14 w15 w16se w16cid">
   <w:docDefaults>
     <w:rPrDefault>
       <w:rPr>
@@ -484,7 +542,7 @@
       </w:pPr>
     </w:pPrDefault>
   </w:docDefaults>
-  <w:latentStyles w:defLockedState="0" w:defUIPriority="99" w:defSemiHidden="0" w:defUnhideWhenUsed="0" w:defQFormat="0" w:count="371">
+  <w:latentStyles w:defLockedState="0" w:defUIPriority="99" w:defSemiHidden="0" w:defUnhideWhenUsed="0" w:defQFormat="0" w:count="376">
     <w:lsdException w:name="Normal" w:uiPriority="0" w:qFormat="1"/>
     <w:lsdException w:name="heading 1" w:uiPriority="9" w:qFormat="1"/>
     <w:lsdException w:name="heading 2" w:semiHidden="1" w:uiPriority="9" w:unhideWhenUsed="1" w:qFormat="1"/>
@@ -590,7 +648,6 @@
     <w:lsdException w:name="HTML Sample" w:semiHidden="1" w:unhideWhenUsed="1"/>
     <w:lsdException w:name="HTML Typewriter" w:semiHidden="1" w:unhideWhenUsed="1"/>
     <w:lsdException w:name="HTML Variable" w:semiHidden="1" w:unhideWhenUsed="1"/>
-    <w:lsdException w:name="Normal Table" w:semiHidden="1" w:unhideWhenUsed="1"/>
     <w:lsdException w:name="annotation subject" w:semiHidden="1" w:unhideWhenUsed="1"/>
     <w:lsdException w:name="No List" w:semiHidden="1" w:unhideWhenUsed="1"/>
     <w:lsdException w:name="Outline List 1" w:semiHidden="1" w:unhideWhenUsed="1"/>
@@ -633,11 +690,8 @@
     <w:lsdException w:name="Table Contemporary" w:semiHidden="1" w:unhideWhenUsed="1"/>
     <w:lsdException w:name="Table Elegant" w:semiHidden="1" w:unhideWhenUsed="1"/>
     <w:lsdException w:name="Table Professional" w:semiHidden="1" w:unhideWhenUsed="1"/>
-    <w:lsdException w:name="Table Subtle 1" w:semiHidden="1" w:unhideWhenUsed="1"/>
     <w:lsdException w:name="Table Subtle 2" w:semiHidden="1" w:unhideWhenUsed="1"/>
     <w:lsdException w:name="Table Web 1" w:semiHidden="1" w:unhideWhenUsed="1"/>
-    <w:lsdException w:name="Table Web 2" w:semiHidden="1" w:unhideWhenUsed="1"/>
-    <w:lsdException w:name="Table Web 3" w:semiHidden="1" w:unhideWhenUsed="1"/>
     <w:lsdException w:name="Balloon Text" w:semiHidden="1" w:unhideWhenUsed="1"/>
     <w:lsdException w:name="Table Grid" w:uiPriority="39"/>
     <w:lsdException w:name="Table Theme" w:semiHidden="1" w:unhideWhenUsed="1"/>
@@ -856,6 +910,11 @@
     <w:lsdException w:name="List Table 5 Dark Accent 6" w:uiPriority="50"/>
     <w:lsdException w:name="List Table 6 Colorful Accent 6" w:uiPriority="51"/>
     <w:lsdException w:name="List Table 7 Colorful Accent 6" w:uiPriority="52"/>
+    <w:lsdException w:name="Mention" w:semiHidden="1" w:unhideWhenUsed="1"/>
+    <w:lsdException w:name="Smart Hyperlink" w:semiHidden="1" w:unhideWhenUsed="1"/>
+    <w:lsdException w:name="Hashtag" w:semiHidden="1" w:unhideWhenUsed="1"/>
+    <w:lsdException w:name="Unresolved Mention" w:semiHidden="1" w:unhideWhenUsed="1"/>
+    <w:lsdException w:name="Smart Link" w:semiHidden="1" w:unhideWhenUsed="1"/>
   </w:latentStyles>
   <w:style w:type="paragraph" w:default="1" w:styleId="Normal">
     <w:name w:val="Normal"/>

</xml_diff>